<commit_message>
god bless git stash
</commit_message>
<xml_diff>
--- a/lab2/Sprawozdanie.docx
+++ b/lab2/Sprawozdanie.docx
@@ -28,12 +28,6 @@
         <w:gridCol w:w="1556"/>
       </w:tblGrid>
       <w:tr>
-        <w:tblPrEx>
-          <w:tblCellMar>
-            <w:top w:w="0" w:type="dxa"/>
-            <w:bottom w:w="0" w:type="dxa"/>
-          </w:tblCellMar>
-        </w:tblPrEx>
         <w:trPr>
           <w:trHeight w:val="1"/>
         </w:trPr>
@@ -58,7 +52,6 @@
               <w:jc w:val="center"/>
               <w:rPr>
                 <w:rFonts w:ascii="Calibri" w:hAnsi="Calibri" w:cs="Calibri"/>
-                <w:lang/>
               </w:rPr>
             </w:pPr>
             <w:r>
@@ -68,7 +61,6 @@
                 <w:bCs/>
                 <w:sz w:val="32"/>
                 <w:szCs w:val="32"/>
-                <w:lang/>
               </w:rPr>
               <w:t>Architektura zorientowana na usługi</w:t>
             </w:r>
@@ -76,12 +68,6 @@
         </w:tc>
       </w:tr>
       <w:tr>
-        <w:tblPrEx>
-          <w:tblCellMar>
-            <w:top w:w="0" w:type="dxa"/>
-            <w:bottom w:w="0" w:type="dxa"/>
-          </w:tblCellMar>
-        </w:tblPrEx>
         <w:trPr>
           <w:trHeight w:val="1"/>
         </w:trPr>
@@ -107,7 +93,6 @@
               <w:jc w:val="center"/>
               <w:rPr>
                 <w:rFonts w:ascii="Calibri" w:hAnsi="Calibri" w:cs="Calibri"/>
-                <w:lang/>
               </w:rPr>
             </w:pPr>
             <w:r>
@@ -115,7 +100,6 @@
                 <w:rFonts w:ascii="Times New Roman" w:hAnsi="Times New Roman" w:cs="Times New Roman"/>
                 <w:sz w:val="80"/>
                 <w:szCs w:val="80"/>
-                <w:lang/>
               </w:rPr>
               <w:t>2</w:t>
             </w:r>
@@ -140,15 +124,13 @@
               <w:spacing w:after="0" w:line="240" w:lineRule="auto"/>
               <w:rPr>
                 <w:rFonts w:ascii="Calibri" w:hAnsi="Calibri" w:cs="Calibri"/>
-                <w:lang/>
-              </w:rPr>
-            </w:pPr>
-            <w:r>
-              <w:rPr>
-                <w:rFonts w:ascii="Times New Roman" w:hAnsi="Times New Roman" w:cs="Times New Roman"/>
-                <w:sz w:val="24"/>
-                <w:szCs w:val="24"/>
-                <w:lang/>
+              </w:rPr>
+            </w:pPr>
+            <w:r>
+              <w:rPr>
+                <w:rFonts w:ascii="Times New Roman" w:hAnsi="Times New Roman" w:cs="Times New Roman"/>
+                <w:sz w:val="24"/>
+                <w:szCs w:val="24"/>
               </w:rPr>
               <w:t>Temat:</w:t>
             </w:r>
@@ -173,7 +155,6 @@
               <w:spacing w:after="0" w:line="240" w:lineRule="auto"/>
               <w:rPr>
                 <w:rFonts w:ascii="Calibri" w:hAnsi="Calibri" w:cs="Calibri"/>
-                <w:lang/>
               </w:rPr>
             </w:pPr>
             <w:r>
@@ -185,7 +166,6 @@
                 <w:iCs/>
                 <w:sz w:val="24"/>
                 <w:szCs w:val="24"/>
-                <w:lang/>
               </w:rPr>
               <w:t>REST</w:t>
             </w:r>
@@ -211,15 +191,13 @@
               <w:spacing w:after="0" w:line="240" w:lineRule="auto"/>
               <w:rPr>
                 <w:rFonts w:ascii="Calibri" w:hAnsi="Calibri" w:cs="Calibri"/>
-                <w:lang/>
-              </w:rPr>
-            </w:pPr>
-            <w:r>
-              <w:rPr>
-                <w:rFonts w:ascii="Times New Roman" w:hAnsi="Times New Roman" w:cs="Times New Roman"/>
-                <w:sz w:val="24"/>
-                <w:szCs w:val="24"/>
-                <w:lang/>
+              </w:rPr>
+            </w:pPr>
+            <w:r>
+              <w:rPr>
+                <w:rFonts w:ascii="Times New Roman" w:hAnsi="Times New Roman" w:cs="Times New Roman"/>
+                <w:sz w:val="24"/>
+                <w:szCs w:val="24"/>
               </w:rPr>
               <w:t>Zadania:</w:t>
             </w:r>
@@ -244,15 +222,13 @@
               <w:spacing w:after="0" w:line="240" w:lineRule="auto"/>
               <w:rPr>
                 <w:rFonts w:ascii="Calibri" w:hAnsi="Calibri" w:cs="Calibri"/>
-                <w:lang/>
-              </w:rPr>
-            </w:pPr>
-            <w:r>
-              <w:rPr>
-                <w:rFonts w:ascii="Times New Roman" w:hAnsi="Times New Roman" w:cs="Times New Roman"/>
-                <w:sz w:val="24"/>
-                <w:szCs w:val="24"/>
-                <w:lang/>
+              </w:rPr>
+            </w:pPr>
+            <w:r>
+              <w:rPr>
+                <w:rFonts w:ascii="Times New Roman" w:hAnsi="Times New Roman" w:cs="Times New Roman"/>
+                <w:sz w:val="24"/>
+                <w:szCs w:val="24"/>
               </w:rPr>
               <w:t>Data:</w:t>
             </w:r>
@@ -260,12 +236,6 @@
         </w:tc>
       </w:tr>
       <w:tr>
-        <w:tblPrEx>
-          <w:tblCellMar>
-            <w:top w:w="0" w:type="dxa"/>
-            <w:bottom w:w="0" w:type="dxa"/>
-          </w:tblCellMar>
-        </w:tblPrEx>
         <w:trPr>
           <w:trHeight w:val="1"/>
         </w:trPr>
@@ -289,7 +259,6 @@
               <w:adjustRightInd w:val="0"/>
               <w:rPr>
                 <w:rFonts w:ascii="Calibri" w:hAnsi="Calibri" w:cs="Calibri"/>
-                <w:lang/>
               </w:rPr>
             </w:pPr>
           </w:p>
@@ -313,15 +282,13 @@
               <w:spacing w:after="0" w:line="240" w:lineRule="auto"/>
               <w:rPr>
                 <w:rFonts w:ascii="Calibri" w:hAnsi="Calibri" w:cs="Calibri"/>
-                <w:lang/>
-              </w:rPr>
-            </w:pPr>
-            <w:r>
-              <w:rPr>
-                <w:rFonts w:ascii="Times New Roman" w:hAnsi="Times New Roman" w:cs="Times New Roman"/>
-                <w:sz w:val="24"/>
-                <w:szCs w:val="24"/>
-                <w:lang/>
+              </w:rPr>
+            </w:pPr>
+            <w:r>
+              <w:rPr>
+                <w:rFonts w:ascii="Times New Roman" w:hAnsi="Times New Roman" w:cs="Times New Roman"/>
+                <w:sz w:val="24"/>
+                <w:szCs w:val="24"/>
               </w:rPr>
               <w:t>Autor:</w:t>
             </w:r>
@@ -346,7 +313,6 @@
               <w:spacing w:after="0" w:line="240" w:lineRule="auto"/>
               <w:rPr>
                 <w:rFonts w:ascii="Calibri" w:hAnsi="Calibri" w:cs="Calibri"/>
-                <w:lang/>
               </w:rPr>
             </w:pPr>
             <w:r>
@@ -356,7 +322,6 @@
                 <w:bCs/>
                 <w:sz w:val="24"/>
                 <w:szCs w:val="24"/>
-                <w:lang/>
               </w:rPr>
               <w:t>Sylwia Kaleta</w:t>
             </w:r>
@@ -382,15 +347,13 @@
               <w:jc w:val="center"/>
               <w:rPr>
                 <w:rFonts w:ascii="Calibri" w:hAnsi="Calibri" w:cs="Calibri"/>
-                <w:lang/>
-              </w:rPr>
-            </w:pPr>
-            <w:r>
-              <w:rPr>
-                <w:rFonts w:ascii="Times New Roman" w:hAnsi="Times New Roman" w:cs="Times New Roman"/>
-                <w:sz w:val="24"/>
-                <w:szCs w:val="24"/>
-                <w:lang/>
+              </w:rPr>
+            </w:pPr>
+            <w:r>
+              <w:rPr>
+                <w:rFonts w:ascii="Times New Roman" w:hAnsi="Times New Roman" w:cs="Times New Roman"/>
+                <w:sz w:val="24"/>
+                <w:szCs w:val="24"/>
               </w:rPr>
               <w:t>1</w:t>
             </w:r>
@@ -416,15 +379,13 @@
               <w:jc w:val="center"/>
               <w:rPr>
                 <w:rFonts w:ascii="Calibri" w:hAnsi="Calibri" w:cs="Calibri"/>
-                <w:lang/>
-              </w:rPr>
-            </w:pPr>
-            <w:r>
-              <w:rPr>
-                <w:rFonts w:ascii="Times New Roman" w:hAnsi="Times New Roman" w:cs="Times New Roman"/>
-                <w:sz w:val="24"/>
-                <w:szCs w:val="24"/>
-                <w:lang/>
+              </w:rPr>
+            </w:pPr>
+            <w:r>
+              <w:rPr>
+                <w:rFonts w:ascii="Times New Roman" w:hAnsi="Times New Roman" w:cs="Times New Roman"/>
+                <w:sz w:val="24"/>
+                <w:szCs w:val="24"/>
               </w:rPr>
               <w:t>2</w:t>
             </w:r>
@@ -450,15 +411,13 @@
               <w:jc w:val="center"/>
               <w:rPr>
                 <w:rFonts w:ascii="Calibri" w:hAnsi="Calibri" w:cs="Calibri"/>
-                <w:lang/>
-              </w:rPr>
-            </w:pPr>
-            <w:r>
-              <w:rPr>
-                <w:rFonts w:ascii="Times New Roman" w:hAnsi="Times New Roman" w:cs="Times New Roman"/>
-                <w:sz w:val="24"/>
-                <w:szCs w:val="24"/>
-                <w:lang/>
+              </w:rPr>
+            </w:pPr>
+            <w:r>
+              <w:rPr>
+                <w:rFonts w:ascii="Times New Roman" w:hAnsi="Times New Roman" w:cs="Times New Roman"/>
+                <w:sz w:val="24"/>
+                <w:szCs w:val="24"/>
               </w:rPr>
               <w:t>3</w:t>
             </w:r>
@@ -484,15 +443,13 @@
               <w:jc w:val="center"/>
               <w:rPr>
                 <w:rFonts w:ascii="Calibri" w:hAnsi="Calibri" w:cs="Calibri"/>
-                <w:lang/>
-              </w:rPr>
-            </w:pPr>
-            <w:r>
-              <w:rPr>
-                <w:rFonts w:ascii="Times New Roman" w:hAnsi="Times New Roman" w:cs="Times New Roman"/>
-                <w:sz w:val="24"/>
-                <w:szCs w:val="24"/>
-                <w:lang/>
+              </w:rPr>
+            </w:pPr>
+            <w:r>
+              <w:rPr>
+                <w:rFonts w:ascii="Times New Roman" w:hAnsi="Times New Roman" w:cs="Times New Roman"/>
+                <w:sz w:val="24"/>
+                <w:szCs w:val="24"/>
               </w:rPr>
               <w:t>4</w:t>
             </w:r>
@@ -518,15 +475,13 @@
               <w:jc w:val="center"/>
               <w:rPr>
                 <w:rFonts w:ascii="Calibri" w:hAnsi="Calibri" w:cs="Calibri"/>
-                <w:lang/>
-              </w:rPr>
-            </w:pPr>
-            <w:r>
-              <w:rPr>
-                <w:rFonts w:ascii="Times New Roman" w:hAnsi="Times New Roman" w:cs="Times New Roman"/>
-                <w:sz w:val="24"/>
-                <w:szCs w:val="24"/>
-                <w:lang/>
+              </w:rPr>
+            </w:pPr>
+            <w:r>
+              <w:rPr>
+                <w:rFonts w:ascii="Times New Roman" w:hAnsi="Times New Roman" w:cs="Times New Roman"/>
+                <w:sz w:val="24"/>
+                <w:szCs w:val="24"/>
               </w:rPr>
               <w:t>5</w:t>
             </w:r>
@@ -552,15 +507,13 @@
               <w:jc w:val="center"/>
               <w:rPr>
                 <w:rFonts w:ascii="Calibri" w:hAnsi="Calibri" w:cs="Calibri"/>
-                <w:lang/>
-              </w:rPr>
-            </w:pPr>
-            <w:r>
-              <w:rPr>
-                <w:rFonts w:ascii="Times New Roman" w:hAnsi="Times New Roman" w:cs="Times New Roman"/>
-                <w:sz w:val="24"/>
-                <w:szCs w:val="24"/>
-                <w:lang/>
+              </w:rPr>
+            </w:pPr>
+            <w:r>
+              <w:rPr>
+                <w:rFonts w:ascii="Times New Roman" w:hAnsi="Times New Roman" w:cs="Times New Roman"/>
+                <w:sz w:val="24"/>
+                <w:szCs w:val="24"/>
               </w:rPr>
               <w:t>6</w:t>
             </w:r>
@@ -586,15 +539,13 @@
               <w:jc w:val="center"/>
               <w:rPr>
                 <w:rFonts w:ascii="Calibri" w:hAnsi="Calibri" w:cs="Calibri"/>
-                <w:lang/>
-              </w:rPr>
-            </w:pPr>
-            <w:r>
-              <w:rPr>
-                <w:rFonts w:ascii="Times New Roman" w:hAnsi="Times New Roman" w:cs="Times New Roman"/>
-                <w:sz w:val="24"/>
-                <w:szCs w:val="24"/>
-                <w:lang/>
+              </w:rPr>
+            </w:pPr>
+            <w:r>
+              <w:rPr>
+                <w:rFonts w:ascii="Times New Roman" w:hAnsi="Times New Roman" w:cs="Times New Roman"/>
+                <w:sz w:val="24"/>
+                <w:szCs w:val="24"/>
               </w:rPr>
               <w:t>7</w:t>
             </w:r>
@@ -620,15 +571,13 @@
               <w:jc w:val="center"/>
               <w:rPr>
                 <w:rFonts w:ascii="Calibri" w:hAnsi="Calibri" w:cs="Calibri"/>
-                <w:lang/>
-              </w:rPr>
-            </w:pPr>
-            <w:r>
-              <w:rPr>
-                <w:rFonts w:ascii="Times New Roman" w:hAnsi="Times New Roman" w:cs="Times New Roman"/>
-                <w:sz w:val="24"/>
-                <w:szCs w:val="24"/>
-                <w:lang/>
+              </w:rPr>
+            </w:pPr>
+            <w:r>
+              <w:rPr>
+                <w:rFonts w:ascii="Times New Roman" w:hAnsi="Times New Roman" w:cs="Times New Roman"/>
+                <w:sz w:val="24"/>
+                <w:szCs w:val="24"/>
               </w:rPr>
               <w:t>8</w:t>
             </w:r>
@@ -654,7 +603,6 @@
               <w:jc w:val="center"/>
               <w:rPr>
                 <w:rFonts w:ascii="Calibri" w:hAnsi="Calibri" w:cs="Calibri"/>
-                <w:lang/>
               </w:rPr>
             </w:pPr>
             <w:r>
@@ -664,7 +612,6 @@
                 <w:bCs/>
                 <w:sz w:val="24"/>
                 <w:szCs w:val="24"/>
-                <w:lang/>
               </w:rPr>
               <w:t>17 X 2018</w:t>
             </w:r>
@@ -672,12 +619,6 @@
         </w:tc>
       </w:tr>
       <w:tr>
-        <w:tblPrEx>
-          <w:tblCellMar>
-            <w:top w:w="0" w:type="dxa"/>
-            <w:bottom w:w="0" w:type="dxa"/>
-          </w:tblCellMar>
-        </w:tblPrEx>
         <w:trPr>
           <w:trHeight w:val="1"/>
         </w:trPr>
@@ -701,7 +642,6 @@
               <w:adjustRightInd w:val="0"/>
               <w:rPr>
                 <w:rFonts w:ascii="Calibri" w:hAnsi="Calibri" w:cs="Calibri"/>
-                <w:lang/>
               </w:rPr>
             </w:pPr>
           </w:p>
@@ -725,15 +665,13 @@
               <w:spacing w:after="0" w:line="240" w:lineRule="auto"/>
               <w:rPr>
                 <w:rFonts w:ascii="Calibri" w:hAnsi="Calibri" w:cs="Calibri"/>
-                <w:lang/>
-              </w:rPr>
-            </w:pPr>
-            <w:r>
-              <w:rPr>
-                <w:rFonts w:ascii="Times New Roman" w:hAnsi="Times New Roman" w:cs="Times New Roman"/>
-                <w:sz w:val="24"/>
-                <w:szCs w:val="24"/>
-                <w:lang/>
+              </w:rPr>
+            </w:pPr>
+            <w:r>
+              <w:rPr>
+                <w:rFonts w:ascii="Times New Roman" w:hAnsi="Times New Roman" w:cs="Times New Roman"/>
+                <w:sz w:val="24"/>
+                <w:szCs w:val="24"/>
               </w:rPr>
               <w:t>Autor:</w:t>
             </w:r>
@@ -758,7 +696,6 @@
               <w:spacing w:after="0" w:line="240" w:lineRule="auto"/>
               <w:rPr>
                 <w:rFonts w:ascii="Calibri" w:hAnsi="Calibri" w:cs="Calibri"/>
-                <w:lang/>
               </w:rPr>
             </w:pPr>
             <w:r>
@@ -768,7 +705,6 @@
                 <w:bCs/>
                 <w:sz w:val="24"/>
                 <w:szCs w:val="24"/>
-                <w:lang/>
               </w:rPr>
               <w:t>Kamil Wanat</w:t>
             </w:r>
@@ -794,163 +730,155 @@
               <w:jc w:val="center"/>
               <w:rPr>
                 <w:rFonts w:ascii="Calibri" w:hAnsi="Calibri" w:cs="Calibri"/>
-                <w:lang/>
-              </w:rPr>
-            </w:pPr>
-          </w:p>
-        </w:tc>
-        <w:tc>
-          <w:tcPr>
-            <w:tcW w:w="261" w:type="dxa"/>
-            <w:tcBorders>
-              <w:top w:val="single" w:sz="2" w:space="0" w:color="000000"/>
-              <w:left w:val="single" w:sz="2" w:space="0" w:color="000000"/>
-              <w:bottom w:val="single" w:sz="2" w:space="0" w:color="000000"/>
-              <w:right w:val="single" w:sz="2" w:space="0" w:color="000000"/>
-            </w:tcBorders>
-            <w:shd w:val="clear" w:color="000000" w:fill="FFFFFF"/>
-          </w:tcPr>
-          <w:p>
-            <w:pPr>
-              <w:autoSpaceDE w:val="0"/>
-              <w:autoSpaceDN w:val="0"/>
-              <w:adjustRightInd w:val="0"/>
-              <w:spacing w:after="0" w:line="240" w:lineRule="auto"/>
-              <w:jc w:val="center"/>
-              <w:rPr>
-                <w:rFonts w:ascii="Calibri" w:hAnsi="Calibri" w:cs="Calibri"/>
-                <w:lang/>
-              </w:rPr>
-            </w:pPr>
-          </w:p>
-        </w:tc>
-        <w:tc>
-          <w:tcPr>
-            <w:tcW w:w="261" w:type="dxa"/>
-            <w:tcBorders>
-              <w:top w:val="single" w:sz="2" w:space="0" w:color="000000"/>
-              <w:left w:val="single" w:sz="2" w:space="0" w:color="000000"/>
-              <w:bottom w:val="single" w:sz="2" w:space="0" w:color="000000"/>
-              <w:right w:val="single" w:sz="2" w:space="0" w:color="000000"/>
-            </w:tcBorders>
-            <w:shd w:val="clear" w:color="000000" w:fill="FFFFFF"/>
-          </w:tcPr>
-          <w:p>
-            <w:pPr>
-              <w:autoSpaceDE w:val="0"/>
-              <w:autoSpaceDN w:val="0"/>
-              <w:adjustRightInd w:val="0"/>
-              <w:spacing w:after="0" w:line="240" w:lineRule="auto"/>
-              <w:jc w:val="center"/>
-              <w:rPr>
-                <w:rFonts w:ascii="Calibri" w:hAnsi="Calibri" w:cs="Calibri"/>
-                <w:lang/>
-              </w:rPr>
-            </w:pPr>
-          </w:p>
-        </w:tc>
-        <w:tc>
-          <w:tcPr>
-            <w:tcW w:w="261" w:type="dxa"/>
-            <w:tcBorders>
-              <w:top w:val="single" w:sz="2" w:space="0" w:color="000000"/>
-              <w:left w:val="single" w:sz="2" w:space="0" w:color="000000"/>
-              <w:bottom w:val="single" w:sz="2" w:space="0" w:color="000000"/>
-              <w:right w:val="single" w:sz="2" w:space="0" w:color="000000"/>
-            </w:tcBorders>
-            <w:shd w:val="clear" w:color="000000" w:fill="FFFFFF"/>
-          </w:tcPr>
-          <w:p>
-            <w:pPr>
-              <w:autoSpaceDE w:val="0"/>
-              <w:autoSpaceDN w:val="0"/>
-              <w:adjustRightInd w:val="0"/>
-              <w:spacing w:after="0" w:line="240" w:lineRule="auto"/>
-              <w:jc w:val="center"/>
-              <w:rPr>
-                <w:rFonts w:ascii="Calibri" w:hAnsi="Calibri" w:cs="Calibri"/>
-                <w:lang/>
-              </w:rPr>
-            </w:pPr>
-          </w:p>
-        </w:tc>
-        <w:tc>
-          <w:tcPr>
-            <w:tcW w:w="261" w:type="dxa"/>
-            <w:tcBorders>
-              <w:top w:val="single" w:sz="2" w:space="0" w:color="000000"/>
-              <w:left w:val="single" w:sz="2" w:space="0" w:color="000000"/>
-              <w:bottom w:val="single" w:sz="2" w:space="0" w:color="000000"/>
-              <w:right w:val="single" w:sz="2" w:space="0" w:color="000000"/>
-            </w:tcBorders>
-            <w:shd w:val="clear" w:color="000000" w:fill="FFFFFF"/>
-          </w:tcPr>
-          <w:p>
-            <w:pPr>
-              <w:autoSpaceDE w:val="0"/>
-              <w:autoSpaceDN w:val="0"/>
-              <w:adjustRightInd w:val="0"/>
-              <w:spacing w:after="0" w:line="240" w:lineRule="auto"/>
-              <w:jc w:val="center"/>
-              <w:rPr>
-                <w:rFonts w:ascii="Calibri" w:hAnsi="Calibri" w:cs="Calibri"/>
-                <w:lang/>
-              </w:rPr>
-            </w:pPr>
-          </w:p>
-        </w:tc>
-        <w:tc>
-          <w:tcPr>
-            <w:tcW w:w="261" w:type="dxa"/>
-            <w:tcBorders>
-              <w:top w:val="single" w:sz="2" w:space="0" w:color="000000"/>
-              <w:left w:val="single" w:sz="2" w:space="0" w:color="000000"/>
-              <w:bottom w:val="single" w:sz="2" w:space="0" w:color="000000"/>
-              <w:right w:val="single" w:sz="2" w:space="0" w:color="000000"/>
-            </w:tcBorders>
-            <w:shd w:val="clear" w:color="000000" w:fill="FFFFFF"/>
-          </w:tcPr>
-          <w:p>
-            <w:pPr>
-              <w:autoSpaceDE w:val="0"/>
-              <w:autoSpaceDN w:val="0"/>
-              <w:adjustRightInd w:val="0"/>
-              <w:spacing w:after="0" w:line="240" w:lineRule="auto"/>
-              <w:jc w:val="center"/>
-              <w:rPr>
-                <w:rFonts w:ascii="Calibri" w:hAnsi="Calibri" w:cs="Calibri"/>
-                <w:lang/>
-              </w:rPr>
-            </w:pPr>
-          </w:p>
-        </w:tc>
-        <w:tc>
-          <w:tcPr>
-            <w:tcW w:w="261" w:type="dxa"/>
-            <w:tcBorders>
-              <w:top w:val="single" w:sz="2" w:space="0" w:color="000000"/>
-              <w:left w:val="single" w:sz="2" w:space="0" w:color="000000"/>
-              <w:bottom w:val="single" w:sz="2" w:space="0" w:color="000000"/>
-              <w:right w:val="single" w:sz="2" w:space="0" w:color="000000"/>
-            </w:tcBorders>
-            <w:shd w:val="clear" w:color="000000" w:fill="FFFFFF"/>
-          </w:tcPr>
-          <w:p>
-            <w:pPr>
-              <w:autoSpaceDE w:val="0"/>
-              <w:autoSpaceDN w:val="0"/>
-              <w:adjustRightInd w:val="0"/>
-              <w:spacing w:after="0" w:line="240" w:lineRule="auto"/>
-              <w:jc w:val="center"/>
-              <w:rPr>
-                <w:rFonts w:ascii="Calibri" w:hAnsi="Calibri" w:cs="Calibri"/>
-                <w:lang/>
-              </w:rPr>
-            </w:pPr>
-            <w:r>
-              <w:rPr>
-                <w:rFonts w:ascii="Calibri" w:hAnsi="Calibri" w:cs="Calibri"/>
-                <w:lang/>
+              </w:rPr>
+            </w:pPr>
+          </w:p>
+        </w:tc>
+        <w:tc>
+          <w:tcPr>
+            <w:tcW w:w="261" w:type="dxa"/>
+            <w:tcBorders>
+              <w:top w:val="single" w:sz="2" w:space="0" w:color="000000"/>
+              <w:left w:val="single" w:sz="2" w:space="0" w:color="000000"/>
+              <w:bottom w:val="single" w:sz="2" w:space="0" w:color="000000"/>
+              <w:right w:val="single" w:sz="2" w:space="0" w:color="000000"/>
+            </w:tcBorders>
+            <w:shd w:val="clear" w:color="000000" w:fill="FFFFFF"/>
+          </w:tcPr>
+          <w:p>
+            <w:pPr>
+              <w:autoSpaceDE w:val="0"/>
+              <w:autoSpaceDN w:val="0"/>
+              <w:adjustRightInd w:val="0"/>
+              <w:spacing w:after="0" w:line="240" w:lineRule="auto"/>
+              <w:jc w:val="center"/>
+              <w:rPr>
+                <w:rFonts w:ascii="Calibri" w:hAnsi="Calibri" w:cs="Calibri"/>
+              </w:rPr>
+            </w:pPr>
+          </w:p>
+        </w:tc>
+        <w:tc>
+          <w:tcPr>
+            <w:tcW w:w="261" w:type="dxa"/>
+            <w:tcBorders>
+              <w:top w:val="single" w:sz="2" w:space="0" w:color="000000"/>
+              <w:left w:val="single" w:sz="2" w:space="0" w:color="000000"/>
+              <w:bottom w:val="single" w:sz="2" w:space="0" w:color="000000"/>
+              <w:right w:val="single" w:sz="2" w:space="0" w:color="000000"/>
+            </w:tcBorders>
+            <w:shd w:val="clear" w:color="000000" w:fill="FFFFFF"/>
+          </w:tcPr>
+          <w:p>
+            <w:pPr>
+              <w:autoSpaceDE w:val="0"/>
+              <w:autoSpaceDN w:val="0"/>
+              <w:adjustRightInd w:val="0"/>
+              <w:spacing w:after="0" w:line="240" w:lineRule="auto"/>
+              <w:jc w:val="center"/>
+              <w:rPr>
+                <w:rFonts w:ascii="Calibri" w:hAnsi="Calibri" w:cs="Calibri"/>
+              </w:rPr>
+            </w:pPr>
+          </w:p>
+        </w:tc>
+        <w:tc>
+          <w:tcPr>
+            <w:tcW w:w="261" w:type="dxa"/>
+            <w:tcBorders>
+              <w:top w:val="single" w:sz="2" w:space="0" w:color="000000"/>
+              <w:left w:val="single" w:sz="2" w:space="0" w:color="000000"/>
+              <w:bottom w:val="single" w:sz="2" w:space="0" w:color="000000"/>
+              <w:right w:val="single" w:sz="2" w:space="0" w:color="000000"/>
+            </w:tcBorders>
+            <w:shd w:val="clear" w:color="000000" w:fill="FFFFFF"/>
+          </w:tcPr>
+          <w:p>
+            <w:pPr>
+              <w:autoSpaceDE w:val="0"/>
+              <w:autoSpaceDN w:val="0"/>
+              <w:adjustRightInd w:val="0"/>
+              <w:spacing w:after="0" w:line="240" w:lineRule="auto"/>
+              <w:jc w:val="center"/>
+              <w:rPr>
+                <w:rFonts w:ascii="Calibri" w:hAnsi="Calibri" w:cs="Calibri"/>
+              </w:rPr>
+            </w:pPr>
+          </w:p>
+        </w:tc>
+        <w:tc>
+          <w:tcPr>
+            <w:tcW w:w="261" w:type="dxa"/>
+            <w:tcBorders>
+              <w:top w:val="single" w:sz="2" w:space="0" w:color="000000"/>
+              <w:left w:val="single" w:sz="2" w:space="0" w:color="000000"/>
+              <w:bottom w:val="single" w:sz="2" w:space="0" w:color="000000"/>
+              <w:right w:val="single" w:sz="2" w:space="0" w:color="000000"/>
+            </w:tcBorders>
+            <w:shd w:val="clear" w:color="000000" w:fill="FFFFFF"/>
+          </w:tcPr>
+          <w:p>
+            <w:pPr>
+              <w:autoSpaceDE w:val="0"/>
+              <w:autoSpaceDN w:val="0"/>
+              <w:adjustRightInd w:val="0"/>
+              <w:spacing w:after="0" w:line="240" w:lineRule="auto"/>
+              <w:jc w:val="center"/>
+              <w:rPr>
+                <w:rFonts w:ascii="Calibri" w:hAnsi="Calibri" w:cs="Calibri"/>
+              </w:rPr>
+            </w:pPr>
+          </w:p>
+        </w:tc>
+        <w:tc>
+          <w:tcPr>
+            <w:tcW w:w="261" w:type="dxa"/>
+            <w:tcBorders>
+              <w:top w:val="single" w:sz="2" w:space="0" w:color="000000"/>
+              <w:left w:val="single" w:sz="2" w:space="0" w:color="000000"/>
+              <w:bottom w:val="single" w:sz="2" w:space="0" w:color="000000"/>
+              <w:right w:val="single" w:sz="2" w:space="0" w:color="000000"/>
+            </w:tcBorders>
+            <w:shd w:val="clear" w:color="000000" w:fill="FFFFFF"/>
+          </w:tcPr>
+          <w:p>
+            <w:pPr>
+              <w:autoSpaceDE w:val="0"/>
+              <w:autoSpaceDN w:val="0"/>
+              <w:adjustRightInd w:val="0"/>
+              <w:spacing w:after="0" w:line="240" w:lineRule="auto"/>
+              <w:jc w:val="center"/>
+              <w:rPr>
+                <w:rFonts w:ascii="Calibri" w:hAnsi="Calibri" w:cs="Calibri"/>
+              </w:rPr>
+            </w:pPr>
+          </w:p>
+        </w:tc>
+        <w:tc>
+          <w:tcPr>
+            <w:tcW w:w="261" w:type="dxa"/>
+            <w:tcBorders>
+              <w:top w:val="single" w:sz="2" w:space="0" w:color="000000"/>
+              <w:left w:val="single" w:sz="2" w:space="0" w:color="000000"/>
+              <w:bottom w:val="single" w:sz="2" w:space="0" w:color="000000"/>
+              <w:right w:val="single" w:sz="2" w:space="0" w:color="000000"/>
+            </w:tcBorders>
+            <w:shd w:val="clear" w:color="000000" w:fill="FFFFFF"/>
+          </w:tcPr>
+          <w:p>
+            <w:pPr>
+              <w:autoSpaceDE w:val="0"/>
+              <w:autoSpaceDN w:val="0"/>
+              <w:adjustRightInd w:val="0"/>
+              <w:spacing w:after="0" w:line="240" w:lineRule="auto"/>
+              <w:jc w:val="center"/>
+              <w:rPr>
+                <w:rFonts w:ascii="Calibri" w:hAnsi="Calibri" w:cs="Calibri"/>
+              </w:rPr>
+            </w:pPr>
+            <w:r>
+              <w:rPr>
+                <w:rFonts w:ascii="Calibri" w:hAnsi="Calibri" w:cs="Calibri"/>
               </w:rPr>
               <w:t>-</w:t>
             </w:r>
@@ -976,13 +904,11 @@
               <w:jc w:val="center"/>
               <w:rPr>
                 <w:rFonts w:ascii="Calibri" w:hAnsi="Calibri" w:cs="Calibri"/>
-                <w:lang/>
-              </w:rPr>
-            </w:pPr>
-            <w:r>
-              <w:rPr>
-                <w:rFonts w:ascii="Calibri" w:hAnsi="Calibri" w:cs="Calibri"/>
-                <w:lang/>
+              </w:rPr>
+            </w:pPr>
+            <w:r>
+              <w:rPr>
+                <w:rFonts w:ascii="Calibri" w:hAnsi="Calibri" w:cs="Calibri"/>
               </w:rPr>
               <w:t>-</w:t>
             </w:r>
@@ -1008,7 +934,6 @@
               <w:jc w:val="center"/>
               <w:rPr>
                 <w:rFonts w:ascii="Calibri" w:hAnsi="Calibri" w:cs="Calibri"/>
-                <w:lang/>
               </w:rPr>
             </w:pPr>
             <w:r>
@@ -1018,7 +943,6 @@
                 <w:bCs/>
                 <w:sz w:val="24"/>
                 <w:szCs w:val="24"/>
-                <w:lang/>
               </w:rPr>
               <w:t>18:00-19:30</w:t>
             </w:r>
@@ -1027,6 +951,55 @@
       </w:tr>
     </w:tbl>
     <w:p/>
+    <w:p>
+      <w:pPr>
+        <w:pStyle w:val="Bezodstpw"/>
+        <w:rPr>
+          <w:b/>
+        </w:rPr>
+      </w:pPr>
+      <w:r>
+        <w:rPr>
+          <w:b/>
+        </w:rPr>
+        <w:t>Zadanie  1. Podstawowa usługa REST</w:t>
+      </w:r>
+    </w:p>
+    <w:p>
+      <w:pPr>
+        <w:pStyle w:val="Bezodstpw"/>
+      </w:pPr>
+      <w:r>
+        <w:rPr>
+          <w:b/>
+        </w:rPr>
+        <w:tab/>
+      </w:r>
+      <w:r>
+        <w:t xml:space="preserve">Zadanie polegało na utworzeniu </w:t>
+      </w:r>
+      <w:proofErr w:type="spellStart"/>
+      <w:r>
+        <w:t>Webservice’u</w:t>
+      </w:r>
+      <w:proofErr w:type="spellEnd"/>
+      <w:r>
+        <w:t xml:space="preserve"> REST obsługującego czasowniki </w:t>
+      </w:r>
+      <w:proofErr w:type="spellStart"/>
+      <w:r>
+        <w:t>PUT,POST,GET</w:t>
+      </w:r>
+      <w:proofErr w:type="spellEnd"/>
+      <w:r>
+        <w:t xml:space="preserve"> oraz DELETE, mającego na celu obsługę listy użytkowników pewnego systemu. Lista osób została zaimplementowana przy użyciu Sesyjnego EJB, które przechowuje wymagane dane oraz udostępnia prosty interfejs do manipulowania tymi danymi. </w:t>
+      </w:r>
+    </w:p>
+    <w:p>
+      <w:pPr>
+        <w:pStyle w:val="Bezodstpw"/>
+      </w:pPr>
+    </w:p>
     <w:sectPr>
       <w:pgSz w:w="11906" w:h="16838"/>
       <w:pgMar w:top="1417" w:right="1417" w:bottom="1417" w:left="1417" w:header="708" w:footer="708" w:gutter="0"/>
@@ -1225,6 +1198,15 @@
     <w:uiPriority w:val="99"/>
     <w:semiHidden/>
     <w:unhideWhenUsed/>
+  </w:style>
+  <w:style w:type="paragraph" w:styleId="Bezodstpw">
+    <w:name w:val="No Spacing"/>
+    <w:uiPriority w:val="1"/>
+    <w:qFormat/>
+    <w:rsid w:val="007F385F"/>
+    <w:pPr>
+      <w:spacing w:after="0" w:line="240" w:lineRule="auto"/>
+    </w:pPr>
   </w:style>
 </w:styles>
 </file>

</xml_diff>